<commit_message>
update: complete report băng tải và cảm biến.
</commit_message>
<xml_diff>
--- a/Image_Processing/Document/Báo cáo phần xử lý ảnh.docx
+++ b/Image_Processing/Document/Báo cáo phần xử lý ảnh.docx
@@ -547,15 +547,7 @@
           <w:sz w:val="26"/>
           <w:szCs w:val="26"/>
         </w:rPr>
-        <w:t>X</w:t>
-      </w:r>
-      <w:r>
-        <w:rPr>
-          <w:rFonts w:ascii="Times New Roman" w:hAnsi="Times New Roman" w:cs="Times New Roman"/>
-          <w:sz w:val="26"/>
-          <w:szCs w:val="26"/>
-        </w:rPr>
-        <w:t xml:space="preserve">ác định được hình dạng, kích thước, trọng tâm và góc nghiên của vật từ đó có thể ứng dụng cho việc cầm nắm vật chính xác </w:t>
+        <w:t xml:space="preserve">Xác định được hình dạng, kích thước, trọng tâm và góc nghiên của vật từ đó có thể ứng dụng cho việc cầm nắm vật chính xác </w:t>
       </w:r>
       <w:r>
         <w:rPr>
@@ -571,23 +563,7 @@
           <w:sz w:val="26"/>
           <w:szCs w:val="26"/>
         </w:rPr>
-        <w:t xml:space="preserve"> phân loại</w:t>
-      </w:r>
-      <w:r>
-        <w:rPr>
-          <w:rFonts w:ascii="Times New Roman" w:hAnsi="Times New Roman" w:cs="Times New Roman"/>
-          <w:sz w:val="26"/>
-          <w:szCs w:val="26"/>
-        </w:rPr>
-        <w:t xml:space="preserve"> sản phẩm</w:t>
-      </w:r>
-      <w:r>
-        <w:rPr>
-          <w:rFonts w:ascii="Times New Roman" w:hAnsi="Times New Roman" w:cs="Times New Roman"/>
-          <w:sz w:val="26"/>
-          <w:szCs w:val="26"/>
-        </w:rPr>
-        <w:t>.</w:t>
+        <w:t xml:space="preserve"> phân loại sản phẩm.</w:t>
       </w:r>
     </w:p>
     <w:p>
@@ -633,15 +609,7 @@
           <w:sz w:val="26"/>
           <w:szCs w:val="26"/>
         </w:rPr>
-        <w:t>phương</w:t>
-      </w:r>
-      <w:r>
-        <w:rPr>
-          <w:rFonts w:ascii="Times New Roman" w:hAnsi="Times New Roman" w:cs="Times New Roman"/>
-          <w:sz w:val="26"/>
-          <w:szCs w:val="26"/>
-        </w:rPr>
-        <w:t xml:space="preserve"> pháp</w:t>
+        <w:t>phương pháp</w:t>
       </w:r>
       <w:r>
         <w:rPr>
@@ -657,15 +625,7 @@
           <w:sz w:val="26"/>
           <w:szCs w:val="26"/>
         </w:rPr>
-        <w:t>phương</w:t>
-      </w:r>
-      <w:r>
-        <w:rPr>
-          <w:rFonts w:ascii="Times New Roman" w:hAnsi="Times New Roman" w:cs="Times New Roman"/>
-          <w:sz w:val="26"/>
-          <w:szCs w:val="26"/>
-        </w:rPr>
-        <w:t xml:space="preserve"> pháp</w:t>
+        <w:t>phương pháp</w:t>
       </w:r>
       <w:r>
         <w:rPr>
@@ -2519,39 +2479,7 @@
           <w:sz w:val="26"/>
           <w:szCs w:val="26"/>
         </w:rPr>
-        <w:t>Yêu cầu ảnh đầu vào của thuật toán Hough Transform là ảnh</w:t>
-      </w:r>
-      <w:r>
-        <w:rPr>
-          <w:rFonts w:ascii="Times New Roman" w:hAnsi="Times New Roman" w:cs="Times New Roman"/>
-          <w:sz w:val="26"/>
-          <w:szCs w:val="26"/>
-        </w:rPr>
-        <w:t xml:space="preserve"> nhị phân</w:t>
-      </w:r>
-      <w:r>
-        <w:rPr>
-          <w:rFonts w:ascii="Times New Roman" w:hAnsi="Times New Roman" w:cs="Times New Roman"/>
-          <w:sz w:val="26"/>
-          <w:szCs w:val="26"/>
-        </w:rPr>
-        <w:t xml:space="preserve"> </w:t>
-      </w:r>
-      <w:r>
-        <w:rPr>
-          <w:rFonts w:ascii="Times New Roman" w:hAnsi="Times New Roman" w:cs="Times New Roman"/>
-          <w:sz w:val="26"/>
-          <w:szCs w:val="26"/>
-        </w:rPr>
-        <w:t>thể hiện biên dạng</w:t>
-      </w:r>
-      <w:r>
-        <w:rPr>
-          <w:rFonts w:ascii="Times New Roman" w:hAnsi="Times New Roman" w:cs="Times New Roman"/>
-          <w:sz w:val="26"/>
-          <w:szCs w:val="26"/>
-        </w:rPr>
-        <w:t xml:space="preserve"> của vật thể, từ đó dựa trên những phép biến đổi để xác định những hình ảnh cạnh đó là đường thẳng hoặc cong.</w:t>
+        <w:t>Yêu cầu ảnh đầu vào của thuật toán Hough Transform là ảnh nhị phân thể hiện biên dạng của vật thể, từ đó dựa trên những phép biến đổi để xác định những hình ảnh cạnh đó là đường thẳng hoặc cong.</w:t>
       </w:r>
     </w:p>
     <w:p>
@@ -2744,23 +2672,7 @@
           <w:sz w:val="26"/>
           <w:szCs w:val="26"/>
         </w:rPr>
-        <w:t xml:space="preserve">Hình </w:t>
-      </w:r>
-      <w:r>
-        <w:rPr>
-          <w:rFonts w:ascii="Times New Roman" w:hAnsi="Times New Roman" w:cs="Times New Roman"/>
-          <w:sz w:val="26"/>
-          <w:szCs w:val="26"/>
-        </w:rPr>
-        <w:t>1</w:t>
-      </w:r>
-      <w:r>
-        <w:rPr>
-          <w:rFonts w:ascii="Times New Roman" w:hAnsi="Times New Roman" w:cs="Times New Roman"/>
-          <w:sz w:val="26"/>
-          <w:szCs w:val="26"/>
-        </w:rPr>
-        <w:t>. Đường thẳng được biểu diễn thông qua r và θ</w:t>
+        <w:t>Hình 1. Đường thẳng được biểu diễn thông qua r và θ</w:t>
       </w:r>
       <w:r>
         <w:rPr>
@@ -2819,6 +2731,24 @@
           <w:sz w:val="26"/>
           <w:szCs w:val="26"/>
         </w:rPr>
+        <w:t xml:space="preserve"> θ phân bố từ 0 đến 2π, sẽ vẽ được 1 đường hình sin. Ví dụ, đối với x</w:t>
+      </w:r>
+      <w:r>
+        <w:rPr>
+          <w:rFonts w:ascii="Times New Roman" w:hAnsi="Times New Roman" w:cs="Times New Roman"/>
+          <w:sz w:val="26"/>
+          <w:szCs w:val="26"/>
+          <w:vertAlign w:val="subscript"/>
+        </w:rPr>
+        <w:t>0</w:t>
+      </w:r>
+      <w:r>
+        <w:rPr>
+          <w:rFonts w:ascii="Times New Roman" w:hAnsi="Times New Roman" w:cs="Times New Roman"/>
+          <w:sz w:val="26"/>
+          <w:szCs w:val="26"/>
+          <w:vertAlign w:val="subscript"/>
+        </w:rPr>
         <w:t xml:space="preserve"> </w:t>
       </w:r>
       <w:r>
@@ -2827,15 +2757,7 @@
           <w:sz w:val="26"/>
           <w:szCs w:val="26"/>
         </w:rPr>
-        <w:t>θ</w:t>
-      </w:r>
-      <w:r>
-        <w:rPr>
-          <w:rFonts w:ascii="Times New Roman" w:hAnsi="Times New Roman" w:cs="Times New Roman"/>
-          <w:sz w:val="26"/>
-          <w:szCs w:val="26"/>
-        </w:rPr>
-        <w:t xml:space="preserve"> phân bố từ 0 đến 2π, sẽ vẽ được 1 đường hình sin. Ví dụ, đối với x</w:t>
+        <w:t>= 8 và y</w:t>
       </w:r>
       <w:r>
         <w:rPr>
@@ -2851,7 +2773,22 @@
           <w:rFonts w:ascii="Times New Roman" w:hAnsi="Times New Roman" w:cs="Times New Roman"/>
           <w:sz w:val="26"/>
           <w:szCs w:val="26"/>
-          <w:vertAlign w:val="subscript"/>
+        </w:rPr>
+        <w:t xml:space="preserve"> = 6</w:t>
+      </w:r>
+      <w:r>
+        <w:rPr>
+          <w:rFonts w:ascii="Times New Roman" w:hAnsi="Times New Roman" w:cs="Times New Roman"/>
+          <w:sz w:val="26"/>
+          <w:szCs w:val="26"/>
+        </w:rPr>
+        <w:t>, khi vẽ trên mặt phẳng (r -</w:t>
+      </w:r>
+      <w:r>
+        <w:rPr>
+          <w:rFonts w:ascii="Times New Roman" w:hAnsi="Times New Roman" w:cs="Times New Roman"/>
+          <w:sz w:val="26"/>
+          <w:szCs w:val="26"/>
         </w:rPr>
         <w:t xml:space="preserve"> </w:t>
       </w:r>
@@ -2861,56 +2798,7 @@
           <w:sz w:val="26"/>
           <w:szCs w:val="26"/>
         </w:rPr>
-        <w:t>= 8 và y</w:t>
-      </w:r>
-      <w:r>
-        <w:rPr>
-          <w:rFonts w:ascii="Times New Roman" w:hAnsi="Times New Roman" w:cs="Times New Roman"/>
-          <w:sz w:val="26"/>
-          <w:szCs w:val="26"/>
-          <w:vertAlign w:val="subscript"/>
-        </w:rPr>
-        <w:t>0</w:t>
-      </w:r>
-      <w:r>
-        <w:rPr>
-          <w:rFonts w:ascii="Times New Roman" w:hAnsi="Times New Roman" w:cs="Times New Roman"/>
-          <w:sz w:val="26"/>
-          <w:szCs w:val="26"/>
-        </w:rPr>
-        <w:t xml:space="preserve"> = 6</w:t>
-      </w:r>
-      <w:r>
-        <w:rPr>
-          <w:rFonts w:ascii="Times New Roman" w:hAnsi="Times New Roman" w:cs="Times New Roman"/>
-          <w:sz w:val="26"/>
-          <w:szCs w:val="26"/>
-        </w:rPr>
-        <w:t>, khi vẽ trên mặt phẳng (r -</w:t>
-      </w:r>
-      <w:r>
-        <w:rPr>
-          <w:rFonts w:ascii="Times New Roman" w:hAnsi="Times New Roman" w:cs="Times New Roman"/>
-          <w:sz w:val="26"/>
-          <w:szCs w:val="26"/>
-        </w:rPr>
-        <w:t xml:space="preserve"> </w:t>
-      </w:r>
-      <w:r>
-        <w:rPr>
-          <w:rFonts w:ascii="Times New Roman" w:hAnsi="Times New Roman" w:cs="Times New Roman"/>
-          <w:sz w:val="26"/>
-          <w:szCs w:val="26"/>
-        </w:rPr>
-        <w:t>θ</w:t>
-      </w:r>
-      <w:r>
-        <w:rPr>
-          <w:rFonts w:ascii="Times New Roman" w:hAnsi="Times New Roman" w:cs="Times New Roman"/>
-          <w:sz w:val="26"/>
-          <w:szCs w:val="26"/>
-        </w:rPr>
-        <w:t>) nhận được:</w:t>
+        <w:t>θ) nhận được:</w:t>
       </w:r>
     </w:p>
     <w:p>
@@ -3009,15 +2897,7 @@
           <w:sz w:val="26"/>
           <w:szCs w:val="26"/>
         </w:rPr>
-        <w:t xml:space="preserve">Thực hiện thao tác trên cho tất cả các điểm ảnh có độ sáng I = 255 trong cùng 1 tấm ảnh. Nếu đường cong của hai điểm đó giao nhau trong mặt phẳng </w:t>
-      </w:r>
-      <w:r>
-        <w:rPr>
-          <w:rFonts w:ascii="Times New Roman" w:hAnsi="Times New Roman" w:cs="Times New Roman"/>
-          <w:sz w:val="26"/>
-          <w:szCs w:val="26"/>
-        </w:rPr>
-        <w:t>(r -</w:t>
+        <w:t>Thực hiện thao tác trên cho tất cả các điểm ảnh có độ sáng I = 255 trong cùng 1 tấm ảnh. Nếu đường cong của hai điểm đó giao nhau trong mặt phẳng (r -</w:t>
       </w:r>
       <w:r>
         <w:rPr>
@@ -3033,15 +2913,7 @@
           <w:sz w:val="26"/>
           <w:szCs w:val="26"/>
         </w:rPr>
-        <w:t>θ)</w:t>
-      </w:r>
-      <w:r>
-        <w:rPr>
-          <w:rFonts w:ascii="Times New Roman" w:hAnsi="Times New Roman" w:cs="Times New Roman"/>
-          <w:sz w:val="26"/>
-          <w:szCs w:val="26"/>
-        </w:rPr>
-        <w:t>, điều đó có nghĩa  là cả 2 điểm đều thuộc về cùng 1 đường thẳng . Ví dụ, làm theo ví dụ ở trên  và vẽ cho 2 điểm  nữa: x</w:t>
+        <w:t>θ), điều đó có nghĩa  là cả 2 điểm đều thuộc về cùng 1 đường thẳng . Ví dụ, làm theo ví dụ ở trên  và vẽ cho 2 điểm  nữa: x</w:t>
       </w:r>
       <w:r>
         <w:rPr>
@@ -3075,15 +2947,7 @@
           <w:sz w:val="26"/>
           <w:szCs w:val="26"/>
         </w:rPr>
-        <w:t xml:space="preserve">= 9 và </w:t>
-      </w:r>
-      <w:r>
-        <w:rPr>
-          <w:rFonts w:ascii="Times New Roman" w:hAnsi="Times New Roman" w:cs="Times New Roman"/>
-          <w:sz w:val="26"/>
-          <w:szCs w:val="26"/>
-        </w:rPr>
-        <w:t>x</w:t>
+        <w:t>= 9 và x</w:t>
       </w:r>
       <w:r>
         <w:rPr>
@@ -3109,32 +2973,15 @@
           <w:szCs w:val="26"/>
           <w:vertAlign w:val="subscript"/>
         </w:rPr>
-        <w:t>2</w:t>
-      </w:r>
-      <w:r>
-        <w:rPr>
-          <w:rFonts w:ascii="Times New Roman" w:hAnsi="Times New Roman" w:cs="Times New Roman"/>
-          <w:sz w:val="26"/>
-          <w:szCs w:val="26"/>
-          <w:vertAlign w:val="subscript"/>
-        </w:rPr>
-        <w:t xml:space="preserve"> </w:t>
-      </w:r>
-      <w:r>
-        <w:rPr>
-          <w:rFonts w:ascii="Times New Roman" w:hAnsi="Times New Roman" w:cs="Times New Roman"/>
-          <w:sz w:val="26"/>
-          <w:szCs w:val="26"/>
-        </w:rPr>
-        <w:t>= 9</w:t>
-      </w:r>
-      <w:r>
-        <w:rPr>
-          <w:rFonts w:ascii="Times New Roman" w:hAnsi="Times New Roman" w:cs="Times New Roman"/>
-          <w:sz w:val="26"/>
-          <w:szCs w:val="26"/>
-        </w:rPr>
-        <w:t>, nhận được kết quả sau:</w:t>
+        <w:t xml:space="preserve">2 </w:t>
+      </w:r>
+      <w:r>
+        <w:rPr>
+          <w:rFonts w:ascii="Times New Roman" w:hAnsi="Times New Roman" w:cs="Times New Roman"/>
+          <w:sz w:val="26"/>
+          <w:szCs w:val="26"/>
+        </w:rPr>
+        <w:t>= 9, nhận được kết quả sau:</w:t>
       </w:r>
     </w:p>
     <w:p>
@@ -3233,23 +3080,7 @@
           <w:sz w:val="26"/>
           <w:szCs w:val="26"/>
         </w:rPr>
-        <w:t xml:space="preserve">3 đường giao nhau tại (0.925 , 9.6), tọa độ này đại diện cho các tham số </w:t>
-      </w:r>
-      <w:r>
-        <w:rPr>
-          <w:rFonts w:ascii="Times New Roman" w:hAnsi="Times New Roman" w:cs="Times New Roman"/>
-          <w:sz w:val="26"/>
-          <w:szCs w:val="26"/>
-        </w:rPr>
-        <w:t xml:space="preserve">(r </w:t>
-      </w:r>
-      <w:r>
-        <w:rPr>
-          <w:rFonts w:ascii="Times New Roman" w:hAnsi="Times New Roman" w:cs="Times New Roman"/>
-          <w:sz w:val="26"/>
-          <w:szCs w:val="26"/>
-        </w:rPr>
-        <w:t>,</w:t>
+        <w:t>3 đường giao nhau tại (0.925 , 9.6), tọa độ này đại diện cho các tham số (r ,</w:t>
       </w:r>
       <w:r>
         <w:rPr>
@@ -3265,31 +3096,15 @@
           <w:sz w:val="26"/>
           <w:szCs w:val="26"/>
         </w:rPr>
-        <w:t>θ)</w:t>
-      </w:r>
-      <w:r>
-        <w:rPr>
-          <w:rFonts w:ascii="Times New Roman" w:hAnsi="Times New Roman" w:cs="Times New Roman"/>
-          <w:sz w:val="26"/>
-          <w:szCs w:val="26"/>
-        </w:rPr>
-        <w:t xml:space="preserve">. Từ cặp tham số </w:t>
-      </w:r>
-      <w:r>
-        <w:rPr>
-          <w:rFonts w:ascii="Times New Roman" w:hAnsi="Times New Roman" w:cs="Times New Roman"/>
-          <w:sz w:val="26"/>
-          <w:szCs w:val="26"/>
-        </w:rPr>
-        <w:t xml:space="preserve">(r </w:t>
-      </w:r>
-      <w:r>
-        <w:rPr>
-          <w:rFonts w:ascii="Times New Roman" w:hAnsi="Times New Roman" w:cs="Times New Roman"/>
-          <w:sz w:val="26"/>
-          <w:szCs w:val="26"/>
-        </w:rPr>
-        <w:t>,</w:t>
+        <w:t xml:space="preserve">θ). Từ cặp tham số </w:t>
+      </w:r>
+      <w:r>
+        <w:rPr>
+          <w:rFonts w:ascii="Times New Roman" w:hAnsi="Times New Roman" w:cs="Times New Roman"/>
+          <w:sz w:val="26"/>
+          <w:szCs w:val="26"/>
+        </w:rPr>
+        <w:t>(r ,</w:t>
       </w:r>
       <w:r>
         <w:rPr>
@@ -3305,15 +3120,7 @@
           <w:sz w:val="26"/>
           <w:szCs w:val="26"/>
         </w:rPr>
-        <w:t>θ)</w:t>
-      </w:r>
-      <w:r>
-        <w:rPr>
-          <w:rFonts w:ascii="Times New Roman" w:hAnsi="Times New Roman" w:cs="Times New Roman"/>
-          <w:sz w:val="26"/>
-          <w:szCs w:val="26"/>
-        </w:rPr>
-        <w:t xml:space="preserve"> có thể đưa vào phương trình (1) để trở thành 1 phương trình đường thẳng đi qua 3 điểm (x</w:t>
+        <w:t>θ) có thể đưa vào phương trình (1) để trở thành 1 phương trình đường thẳng đi qua 3 điểm (x</w:t>
       </w:r>
       <w:r>
         <w:rPr>
@@ -3372,6 +3179,23 @@
           <w:szCs w:val="26"/>
           <w:vertAlign w:val="subscript"/>
         </w:rPr>
+        <w:t xml:space="preserve">1 , </w:t>
+      </w:r>
+      <w:r>
+        <w:rPr>
+          <w:rFonts w:ascii="Times New Roman" w:hAnsi="Times New Roman" w:cs="Times New Roman"/>
+          <w:sz w:val="26"/>
+          <w:szCs w:val="26"/>
+        </w:rPr>
+        <w:t>y</w:t>
+      </w:r>
+      <w:r>
+        <w:rPr>
+          <w:rFonts w:ascii="Times New Roman" w:hAnsi="Times New Roman" w:cs="Times New Roman"/>
+          <w:sz w:val="26"/>
+          <w:szCs w:val="26"/>
+          <w:vertAlign w:val="subscript"/>
+        </w:rPr>
         <w:t>1</w:t>
       </w:r>
       <w:r>
@@ -3379,9 +3203,33 @@
           <w:rFonts w:ascii="Times New Roman" w:hAnsi="Times New Roman" w:cs="Times New Roman"/>
           <w:sz w:val="26"/>
           <w:szCs w:val="26"/>
+        </w:rPr>
+        <w:t>),</w:t>
+      </w:r>
+      <w:r>
+        <w:rPr>
+          <w:rFonts w:ascii="Times New Roman" w:hAnsi="Times New Roman" w:cs="Times New Roman"/>
+          <w:sz w:val="26"/>
+          <w:szCs w:val="26"/>
+        </w:rPr>
+        <w:t xml:space="preserve"> </w:t>
+      </w:r>
+      <w:r>
+        <w:rPr>
+          <w:rFonts w:ascii="Times New Roman" w:hAnsi="Times New Roman" w:cs="Times New Roman"/>
+          <w:sz w:val="26"/>
+          <w:szCs w:val="26"/>
+        </w:rPr>
+        <w:t>(x</w:t>
+      </w:r>
+      <w:r>
+        <w:rPr>
+          <w:rFonts w:ascii="Times New Roman" w:hAnsi="Times New Roman" w:cs="Times New Roman"/>
+          <w:sz w:val="26"/>
+          <w:szCs w:val="26"/>
           <w:vertAlign w:val="subscript"/>
         </w:rPr>
-        <w:t xml:space="preserve"> , </w:t>
+        <w:t xml:space="preserve">2 , </w:t>
       </w:r>
       <w:r>
         <w:rPr>
@@ -3398,47 +3246,6 @@
           <w:szCs w:val="26"/>
           <w:vertAlign w:val="subscript"/>
         </w:rPr>
-        <w:t>1</w:t>
-      </w:r>
-      <w:r>
-        <w:rPr>
-          <w:rFonts w:ascii="Times New Roman" w:hAnsi="Times New Roman" w:cs="Times New Roman"/>
-          <w:sz w:val="26"/>
-          <w:szCs w:val="26"/>
-        </w:rPr>
-        <w:t>)</w:t>
-      </w:r>
-      <w:r>
-        <w:rPr>
-          <w:rFonts w:ascii="Times New Roman" w:hAnsi="Times New Roman" w:cs="Times New Roman"/>
-          <w:sz w:val="26"/>
-          <w:szCs w:val="26"/>
-        </w:rPr>
-        <w:t>,</w:t>
-      </w:r>
-      <w:r>
-        <w:rPr>
-          <w:rFonts w:ascii="Times New Roman" w:hAnsi="Times New Roman" w:cs="Times New Roman"/>
-          <w:sz w:val="26"/>
-          <w:szCs w:val="26"/>
-        </w:rPr>
-        <w:t xml:space="preserve"> </w:t>
-      </w:r>
-      <w:r>
-        <w:rPr>
-          <w:rFonts w:ascii="Times New Roman" w:hAnsi="Times New Roman" w:cs="Times New Roman"/>
-          <w:sz w:val="26"/>
-          <w:szCs w:val="26"/>
-        </w:rPr>
-        <w:t>(x</w:t>
-      </w:r>
-      <w:r>
-        <w:rPr>
-          <w:rFonts w:ascii="Times New Roman" w:hAnsi="Times New Roman" w:cs="Times New Roman"/>
-          <w:sz w:val="26"/>
-          <w:szCs w:val="26"/>
-          <w:vertAlign w:val="subscript"/>
-        </w:rPr>
         <w:t>2</w:t>
       </w:r>
       <w:r>
@@ -3446,42 +3253,8 @@
           <w:rFonts w:ascii="Times New Roman" w:hAnsi="Times New Roman" w:cs="Times New Roman"/>
           <w:sz w:val="26"/>
           <w:szCs w:val="26"/>
-          <w:vertAlign w:val="subscript"/>
-        </w:rPr>
-        <w:t xml:space="preserve"> , </w:t>
-      </w:r>
-      <w:r>
-        <w:rPr>
-          <w:rFonts w:ascii="Times New Roman" w:hAnsi="Times New Roman" w:cs="Times New Roman"/>
-          <w:sz w:val="26"/>
-          <w:szCs w:val="26"/>
-        </w:rPr>
-        <w:t>y</w:t>
-      </w:r>
-      <w:r>
-        <w:rPr>
-          <w:rFonts w:ascii="Times New Roman" w:hAnsi="Times New Roman" w:cs="Times New Roman"/>
-          <w:sz w:val="26"/>
-          <w:szCs w:val="26"/>
-          <w:vertAlign w:val="subscript"/>
-        </w:rPr>
-        <w:t>2</w:t>
-      </w:r>
-      <w:r>
-        <w:rPr>
-          <w:rFonts w:ascii="Times New Roman" w:hAnsi="Times New Roman" w:cs="Times New Roman"/>
-          <w:sz w:val="26"/>
-          <w:szCs w:val="26"/>
-        </w:rPr>
-        <w:t>)</w:t>
-      </w:r>
-      <w:r>
-        <w:rPr>
-          <w:rFonts w:ascii="Times New Roman" w:hAnsi="Times New Roman" w:cs="Times New Roman"/>
-          <w:sz w:val="26"/>
-          <w:szCs w:val="26"/>
-        </w:rPr>
-        <w:t>.</w:t>
+        </w:rPr>
+        <w:t>).</w:t>
       </w:r>
     </w:p>
     <w:p>
@@ -3547,15 +3320,7 @@
           <w:sz w:val="26"/>
           <w:szCs w:val="26"/>
         </w:rPr>
-        <w:t xml:space="preserve"> thì khai báo nó là một đường thẳng  với cặp tham số  </w:t>
-      </w:r>
-      <w:r>
-        <w:rPr>
-          <w:rFonts w:ascii="Times New Roman" w:hAnsi="Times New Roman" w:cs="Times New Roman"/>
-          <w:sz w:val="26"/>
-          <w:szCs w:val="26"/>
-        </w:rPr>
-        <w:t>(r ,</w:t>
+        <w:t xml:space="preserve"> thì khai báo nó là một đường thẳng  với cặp tham số  (r ,</w:t>
       </w:r>
       <w:r>
         <w:rPr>
@@ -3571,15 +3336,7 @@
           <w:sz w:val="26"/>
           <w:szCs w:val="26"/>
         </w:rPr>
-        <w:t>θ)</w:t>
-      </w:r>
-      <w:r>
-        <w:rPr>
-          <w:rFonts w:ascii="Times New Roman" w:hAnsi="Times New Roman" w:cs="Times New Roman"/>
-          <w:sz w:val="26"/>
-          <w:szCs w:val="26"/>
-        </w:rPr>
-        <w:t xml:space="preserve"> của điểm giao.</w:t>
+        <w:t>θ) của điểm giao.</w:t>
       </w:r>
     </w:p>
     <w:p>
@@ -3731,19 +3488,7 @@
           <w:szCs w:val="26"/>
           <w14:ligatures w14:val="none"/>
         </w:rPr>
-        <w:t>Độ Chính Xác Tốt</w:t>
-      </w:r>
-      <w:r>
-        <w:rPr>
-          <w:rFonts w:ascii="Times New Roman" w:eastAsia="Times New Roman" w:hAnsi="Times New Roman" w:cs="Times New Roman"/>
-          <w:i/>
-          <w:iCs/>
-          <w:kern w:val="0"/>
-          <w:sz w:val="26"/>
-          <w:szCs w:val="26"/>
-          <w14:ligatures w14:val="none"/>
-        </w:rPr>
-        <w:t>.</w:t>
+        <w:t>Độ Chính Xác Tốt.</w:t>
       </w:r>
     </w:p>
     <w:p>
@@ -4592,17 +4337,7 @@
                     <w:szCs w:val="32"/>
                     <w14:ligatures w14:val="none"/>
                   </w:rPr>
-                  <m:t>2</m:t>
-                </m:r>
-                <m:r>
-                  <w:rPr>
-                    <w:rFonts w:ascii="Cambria Math" w:eastAsia="Times New Roman" w:hAnsi="Cambria Math" w:cs="Times New Roman"/>
-                    <w:kern w:val="0"/>
-                    <w:sz w:val="32"/>
-                    <w:szCs w:val="32"/>
-                    <w14:ligatures w14:val="none"/>
-                  </w:rPr>
-                  <m:t>σ</m:t>
+                  <m:t>2σ</m:t>
                 </m:r>
               </m:e>
               <m:sup>
@@ -4748,29 +4483,7 @@
           <w:szCs w:val="26"/>
           <w:shd w:val="clear" w:color="auto" w:fill="FFFFFF"/>
         </w:rPr>
-        <w:t>Hình</w:t>
-      </w:r>
-      <w:r>
-        <w:rPr>
-          <w:rFonts w:ascii="Times New Roman" w:hAnsi="Times New Roman" w:cs="Times New Roman"/>
-          <w:color w:val="212B36"/>
-          <w:spacing w:val="-6"/>
-          <w:sz w:val="26"/>
-          <w:szCs w:val="26"/>
-          <w:shd w:val="clear" w:color="auto" w:fill="FFFFFF"/>
-        </w:rPr>
-        <w:t xml:space="preserve"> 4.</w:t>
-      </w:r>
-      <w:r>
-        <w:rPr>
-          <w:rFonts w:ascii="Times New Roman" w:hAnsi="Times New Roman" w:cs="Times New Roman"/>
-          <w:color w:val="212B36"/>
-          <w:spacing w:val="-6"/>
-          <w:sz w:val="26"/>
-          <w:szCs w:val="26"/>
-          <w:shd w:val="clear" w:color="auto" w:fill="FFFFFF"/>
-        </w:rPr>
-        <w:t xml:space="preserve"> </w:t>
+        <w:t xml:space="preserve">Hình 4. </w:t>
       </w:r>
       <w:r>
         <w:rPr>
@@ -6571,15 +6284,7 @@
           <w:sz w:val="26"/>
           <w:szCs w:val="26"/>
         </w:rPr>
-        <w:t>Thuật toán phân ngưỡng Otsu</w:t>
-      </w:r>
-      <w:r>
-        <w:rPr>
-          <w:rFonts w:ascii="Times New Roman" w:hAnsi="Times New Roman" w:cs="Times New Roman"/>
-          <w:sz w:val="26"/>
-          <w:szCs w:val="26"/>
-        </w:rPr>
-        <w:t>.</w:t>
+        <w:t>Thuật toán phân ngưỡng Otsu.</w:t>
       </w:r>
       <w:r>
         <w:t xml:space="preserve"> </w:t>
@@ -11327,6 +11032,7 @@
       <w:r>
         <w:rPr>
           <w:rFonts w:ascii="Times New Roman" w:hAnsi="Times New Roman" w:cs="Times New Roman"/>
+          <w:noProof/>
           <w:sz w:val="26"/>
           <w:szCs w:val="26"/>
         </w:rPr>
@@ -11474,6 +11180,7 @@
       <w:r>
         <w:rPr>
           <w:rFonts w:ascii="Times New Roman" w:hAnsi="Times New Roman" w:cs="Times New Roman"/>
+          <w:noProof/>
           <w:sz w:val="26"/>
           <w:szCs w:val="26"/>
         </w:rPr>
@@ -11734,6 +11441,7 @@
       <w:r>
         <w:rPr>
           <w:rFonts w:ascii="Times New Roman" w:hAnsi="Times New Roman" w:cs="Times New Roman"/>
+          <w:noProof/>
           <w:sz w:val="26"/>
           <w:szCs w:val="26"/>
         </w:rPr>
@@ -11870,6 +11578,7 @@
       <w:r>
         <w:rPr>
           <w:rFonts w:ascii="Times New Roman" w:hAnsi="Times New Roman" w:cs="Times New Roman"/>
+          <w:noProof/>
           <w:sz w:val="26"/>
           <w:szCs w:val="26"/>
         </w:rPr>
@@ -12006,6 +11715,7 @@
       <w:r>
         <w:rPr>
           <w:rFonts w:ascii="Times New Roman" w:hAnsi="Times New Roman" w:cs="Times New Roman"/>
+          <w:noProof/>
           <w:sz w:val="26"/>
           <w:szCs w:val="26"/>
         </w:rPr>
@@ -12372,6 +12082,7 @@
       <w:r>
         <w:rPr>
           <w:rFonts w:ascii="Times New Roman" w:hAnsi="Times New Roman" w:cs="Times New Roman"/>
+          <w:noProof/>
           <w:sz w:val="26"/>
           <w:szCs w:val="26"/>
         </w:rPr>
@@ -13164,7 +12875,10 @@
     <w:p>
       <w:pPr>
         <w:pStyle w:val="ListParagraph"/>
-        <w:ind w:left="1800"/>
+        <w:numPr>
+          <w:ilvl w:val="0"/>
+          <w:numId w:val="3"/>
+        </w:numPr>
         <w:rPr>
           <w:rFonts w:ascii="Times New Roman" w:hAnsi="Times New Roman" w:cs="Times New Roman"/>
           <w:sz w:val="26"/>
@@ -13178,6 +12892,14 @@
           <w:szCs w:val="26"/>
         </w:rPr>
         <w:lastRenderedPageBreak/>
+        <w:t>Phần điều khiển băng tải và lấy dữ liệu từ cảm biến.</w:t>
+      </w:r>
+      <w:r>
+        <w:rPr>
+          <w:rFonts w:ascii="Times New Roman" w:hAnsi="Times New Roman" w:cs="Times New Roman"/>
+          <w:sz w:val="26"/>
+          <w:szCs w:val="26"/>
+        </w:rPr>
         <w:t xml:space="preserve"> </w:t>
       </w:r>
     </w:p>
@@ -13194,21 +12916,821 @@
     <w:p>
       <w:pPr>
         <w:pStyle w:val="ListParagraph"/>
-        <w:ind w:left="1800"/>
-        <w:rPr>
-          <w:rFonts w:ascii="Times New Roman" w:hAnsi="Times New Roman" w:cs="Times New Roman"/>
-          <w:sz w:val="26"/>
-          <w:szCs w:val="26"/>
-        </w:rPr>
-      </w:pPr>
-      <w:r>
-        <w:rPr>
-          <w:rFonts w:ascii="Times New Roman" w:hAnsi="Times New Roman" w:cs="Times New Roman"/>
-          <w:sz w:val="26"/>
-          <w:szCs w:val="26"/>
-        </w:rPr>
-        <w:t xml:space="preserve">  </w:t>
-      </w:r>
+        <w:numPr>
+          <w:ilvl w:val="0"/>
+          <w:numId w:val="44"/>
+        </w:numPr>
+        <w:rPr>
+          <w:rFonts w:ascii="Times New Roman" w:hAnsi="Times New Roman" w:cs="Times New Roman"/>
+          <w:sz w:val="26"/>
+          <w:szCs w:val="26"/>
+        </w:rPr>
+      </w:pPr>
+      <w:r>
+        <w:rPr>
+          <w:rFonts w:ascii="Times New Roman" w:hAnsi="Times New Roman" w:cs="Times New Roman"/>
+          <w:sz w:val="26"/>
+          <w:szCs w:val="26"/>
+        </w:rPr>
+        <w:t>Sơ đồ kết nối.</w:t>
+      </w:r>
+    </w:p>
+    <w:p>
+      <w:pPr>
+        <w:pStyle w:val="ListParagraph"/>
+        <w:rPr>
+          <w:rFonts w:ascii="Times New Roman" w:hAnsi="Times New Roman" w:cs="Times New Roman"/>
+          <w:sz w:val="26"/>
+          <w:szCs w:val="26"/>
+        </w:rPr>
+      </w:pPr>
+      <w:r>
+        <w:rPr>
+          <w:noProof/>
+        </w:rPr>
+        <w:drawing>
+          <wp:inline distT="0" distB="0" distL="0" distR="0" wp14:anchorId="616DA22B" wp14:editId="48074C62">
+            <wp:extent cx="6293927" cy="4189227"/>
+            <wp:effectExtent l="0" t="0" r="0" b="0"/>
+            <wp:docPr id="1400133531" name="Picture 1" descr="A diagram of a computer&#10;&#10;Description automatically generated"/>
+            <wp:cNvGraphicFramePr>
+              <a:graphicFrameLocks xmlns:a="http://schemas.openxmlformats.org/drawingml/2006/main" noChangeAspect="1"/>
+            </wp:cNvGraphicFramePr>
+            <a:graphic xmlns:a="http://schemas.openxmlformats.org/drawingml/2006/main">
+              <a:graphicData uri="http://schemas.openxmlformats.org/drawingml/2006/picture">
+                <pic:pic xmlns:pic="http://schemas.openxmlformats.org/drawingml/2006/picture">
+                  <pic:nvPicPr>
+                    <pic:cNvPr id="1400133531" name="Picture 1" descr="A diagram of a computer&#10;&#10;Description automatically generated"/>
+                    <pic:cNvPicPr/>
+                  </pic:nvPicPr>
+                  <pic:blipFill>
+                    <a:blip r:embed="rId29"/>
+                    <a:stretch>
+                      <a:fillRect/>
+                    </a:stretch>
+                  </pic:blipFill>
+                  <pic:spPr>
+                    <a:xfrm>
+                      <a:off x="0" y="0"/>
+                      <a:ext cx="6296098" cy="4190672"/>
+                    </a:xfrm>
+                    <a:prstGeom prst="rect">
+                      <a:avLst/>
+                    </a:prstGeom>
+                  </pic:spPr>
+                </pic:pic>
+              </a:graphicData>
+            </a:graphic>
+          </wp:inline>
+        </w:drawing>
+      </w:r>
+    </w:p>
+    <w:p>
+      <w:pPr>
+        <w:pStyle w:val="ListParagraph"/>
+        <w:rPr>
+          <w:rFonts w:ascii="Times New Roman" w:hAnsi="Times New Roman" w:cs="Times New Roman"/>
+          <w:sz w:val="26"/>
+          <w:szCs w:val="26"/>
+        </w:rPr>
+      </w:pPr>
+    </w:p>
+    <w:p>
+      <w:pPr>
+        <w:pStyle w:val="ListParagraph"/>
+        <w:numPr>
+          <w:ilvl w:val="0"/>
+          <w:numId w:val="44"/>
+        </w:numPr>
+        <w:rPr>
+          <w:rFonts w:ascii="Times New Roman" w:hAnsi="Times New Roman" w:cs="Times New Roman"/>
+          <w:sz w:val="26"/>
+          <w:szCs w:val="26"/>
+        </w:rPr>
+      </w:pPr>
+      <w:r>
+        <w:rPr>
+          <w:rFonts w:ascii="Times New Roman" w:hAnsi="Times New Roman" w:cs="Times New Roman"/>
+          <w:sz w:val="26"/>
+          <w:szCs w:val="26"/>
+        </w:rPr>
+        <w:t>Lưu đồ điều khiển băng tải.</w:t>
+      </w:r>
+    </w:p>
+    <w:p>
+      <w:pPr>
+        <w:ind w:left="360"/>
+        <w:rPr>
+          <w:rFonts w:ascii="Times New Roman" w:hAnsi="Times New Roman" w:cs="Times New Roman"/>
+          <w:sz w:val="26"/>
+          <w:szCs w:val="26"/>
+        </w:rPr>
+      </w:pPr>
+      <w:r>
+        <w:rPr>
+          <w:noProof/>
+        </w:rPr>
+        <w:lastRenderedPageBreak/>
+        <w:drawing>
+          <wp:inline distT="0" distB="0" distL="0" distR="0" wp14:anchorId="6CB7BD05" wp14:editId="68F2CA8D">
+            <wp:extent cx="5133975" cy="5181600"/>
+            <wp:effectExtent l="0" t="0" r="9525" b="0"/>
+            <wp:docPr id="1456847713" name="Picture 1" descr="A diagram of a flowchart&#10;&#10;Description automatically generated"/>
+            <wp:cNvGraphicFramePr>
+              <a:graphicFrameLocks xmlns:a="http://schemas.openxmlformats.org/drawingml/2006/main" noChangeAspect="1"/>
+            </wp:cNvGraphicFramePr>
+            <a:graphic xmlns:a="http://schemas.openxmlformats.org/drawingml/2006/main">
+              <a:graphicData uri="http://schemas.openxmlformats.org/drawingml/2006/picture">
+                <pic:pic xmlns:pic="http://schemas.openxmlformats.org/drawingml/2006/picture">
+                  <pic:nvPicPr>
+                    <pic:cNvPr id="1456847713" name="Picture 1" descr="A diagram of a flowchart&#10;&#10;Description automatically generated"/>
+                    <pic:cNvPicPr/>
+                  </pic:nvPicPr>
+                  <pic:blipFill>
+                    <a:blip r:embed="rId30"/>
+                    <a:stretch>
+                      <a:fillRect/>
+                    </a:stretch>
+                  </pic:blipFill>
+                  <pic:spPr>
+                    <a:xfrm>
+                      <a:off x="0" y="0"/>
+                      <a:ext cx="5133975" cy="5181600"/>
+                    </a:xfrm>
+                    <a:prstGeom prst="rect">
+                      <a:avLst/>
+                    </a:prstGeom>
+                  </pic:spPr>
+                </pic:pic>
+              </a:graphicData>
+            </a:graphic>
+          </wp:inline>
+        </w:drawing>
+      </w:r>
+    </w:p>
+    <w:p>
+      <w:pPr>
+        <w:pStyle w:val="ListParagraph"/>
+        <w:numPr>
+          <w:ilvl w:val="0"/>
+          <w:numId w:val="44"/>
+        </w:numPr>
+        <w:rPr>
+          <w:rFonts w:ascii="Times New Roman" w:hAnsi="Times New Roman" w:cs="Times New Roman"/>
+          <w:sz w:val="26"/>
+          <w:szCs w:val="26"/>
+        </w:rPr>
+      </w:pPr>
+      <w:r>
+        <w:rPr>
+          <w:rFonts w:ascii="Times New Roman" w:hAnsi="Times New Roman" w:cs="Times New Roman"/>
+          <w:sz w:val="26"/>
+          <w:szCs w:val="26"/>
+        </w:rPr>
+        <w:t>Lấy dữ liệu từ cảm biến.</w:t>
+      </w:r>
+    </w:p>
+    <w:p>
+      <w:pPr>
+        <w:pStyle w:val="ListParagraph"/>
+        <w:rPr>
+          <w:rFonts w:ascii="Times New Roman" w:hAnsi="Times New Roman" w:cs="Times New Roman"/>
+          <w:sz w:val="26"/>
+          <w:szCs w:val="26"/>
+        </w:rPr>
+      </w:pPr>
+      <w:r>
+        <w:rPr>
+          <w:rFonts w:ascii="Times New Roman" w:hAnsi="Times New Roman" w:cs="Times New Roman"/>
+          <w:sz w:val="26"/>
+          <w:szCs w:val="26"/>
+        </w:rPr>
+        <w:t xml:space="preserve">Cảm biến liên kết truyền nhận dữ liệu với PLC thông qua module IO-Link AL1100. Để lấy được dữ liệu trước hết phải khai báo </w:t>
+      </w:r>
+      <w:r>
+        <w:rPr>
+          <w:rFonts w:ascii="Times New Roman" w:hAnsi="Times New Roman" w:cs="Times New Roman"/>
+          <w:sz w:val="26"/>
+          <w:szCs w:val="26"/>
+        </w:rPr>
+        <w:t>module IO-Link AL1100</w:t>
+      </w:r>
+      <w:r>
+        <w:rPr>
+          <w:rFonts w:ascii="Times New Roman" w:hAnsi="Times New Roman" w:cs="Times New Roman"/>
+          <w:sz w:val="26"/>
+          <w:szCs w:val="26"/>
+        </w:rPr>
+        <w:t xml:space="preserve"> và tạo liên kết với PLC.</w:t>
+      </w:r>
+    </w:p>
+    <w:p>
+      <w:pPr>
+        <w:pStyle w:val="ListParagraph"/>
+        <w:rPr>
+          <w:rFonts w:ascii="Times New Roman" w:hAnsi="Times New Roman" w:cs="Times New Roman"/>
+          <w:sz w:val="26"/>
+          <w:szCs w:val="26"/>
+        </w:rPr>
+      </w:pPr>
+      <w:r>
+        <w:rPr>
+          <w:noProof/>
+        </w:rPr>
+        <w:drawing>
+          <wp:inline distT="0" distB="0" distL="0" distR="0" wp14:anchorId="6D9E9FEE" wp14:editId="7A360ABF">
+            <wp:extent cx="5943600" cy="1737995"/>
+            <wp:effectExtent l="0" t="0" r="0" b="0"/>
+            <wp:docPr id="1693000413" name="Picture 1" descr="A screenshot of a computer&#10;&#10;Description automatically generated"/>
+            <wp:cNvGraphicFramePr>
+              <a:graphicFrameLocks xmlns:a="http://schemas.openxmlformats.org/drawingml/2006/main" noChangeAspect="1"/>
+            </wp:cNvGraphicFramePr>
+            <a:graphic xmlns:a="http://schemas.openxmlformats.org/drawingml/2006/main">
+              <a:graphicData uri="http://schemas.openxmlformats.org/drawingml/2006/picture">
+                <pic:pic xmlns:pic="http://schemas.openxmlformats.org/drawingml/2006/picture">
+                  <pic:nvPicPr>
+                    <pic:cNvPr id="1693000413" name="Picture 1" descr="A screenshot of a computer&#10;&#10;Description automatically generated"/>
+                    <pic:cNvPicPr/>
+                  </pic:nvPicPr>
+                  <pic:blipFill>
+                    <a:blip r:embed="rId31"/>
+                    <a:stretch>
+                      <a:fillRect/>
+                    </a:stretch>
+                  </pic:blipFill>
+                  <pic:spPr>
+                    <a:xfrm>
+                      <a:off x="0" y="0"/>
+                      <a:ext cx="5943600" cy="1737995"/>
+                    </a:xfrm>
+                    <a:prstGeom prst="rect">
+                      <a:avLst/>
+                    </a:prstGeom>
+                  </pic:spPr>
+                </pic:pic>
+              </a:graphicData>
+            </a:graphic>
+          </wp:inline>
+        </w:drawing>
+      </w:r>
+    </w:p>
+    <w:p>
+      <w:pPr>
+        <w:pStyle w:val="ListParagraph"/>
+        <w:rPr>
+          <w:rFonts w:ascii="Times New Roman" w:hAnsi="Times New Roman" w:cs="Times New Roman"/>
+          <w:sz w:val="26"/>
+          <w:szCs w:val="26"/>
+        </w:rPr>
+      </w:pPr>
+      <w:r>
+        <w:rPr>
+          <w:rFonts w:ascii="Times New Roman" w:hAnsi="Times New Roman" w:cs="Times New Roman"/>
+          <w:sz w:val="26"/>
+          <w:szCs w:val="26"/>
+        </w:rPr>
+        <w:lastRenderedPageBreak/>
+        <w:t xml:space="preserve">Khai báo địa chỉ của cảm biến trên </w:t>
+      </w:r>
+      <w:r>
+        <w:rPr>
+          <w:rFonts w:ascii="Times New Roman" w:hAnsi="Times New Roman" w:cs="Times New Roman"/>
+          <w:sz w:val="26"/>
+          <w:szCs w:val="26"/>
+        </w:rPr>
+        <w:t>module IO-Link AL1100</w:t>
+      </w:r>
+      <w:r>
+        <w:rPr>
+          <w:rFonts w:ascii="Times New Roman" w:hAnsi="Times New Roman" w:cs="Times New Roman"/>
+          <w:sz w:val="26"/>
+          <w:szCs w:val="26"/>
+        </w:rPr>
+        <w:t>, trong trường hợp này là Port 1 (IW68) và Port 3 (IW71).</w:t>
+      </w:r>
+    </w:p>
+    <w:p>
+      <w:pPr>
+        <w:pStyle w:val="ListParagraph"/>
+        <w:rPr>
+          <w:rFonts w:ascii="Times New Roman" w:hAnsi="Times New Roman" w:cs="Times New Roman"/>
+          <w:sz w:val="26"/>
+          <w:szCs w:val="26"/>
+        </w:rPr>
+      </w:pPr>
+      <w:r>
+        <w:rPr>
+          <w:noProof/>
+        </w:rPr>
+        <w:drawing>
+          <wp:inline distT="0" distB="0" distL="0" distR="0" wp14:anchorId="5EF5898D" wp14:editId="0F17437B">
+            <wp:extent cx="4248150" cy="2009775"/>
+            <wp:effectExtent l="0" t="0" r="0" b="9525"/>
+            <wp:docPr id="1579620397" name="Picture 1" descr="A screenshot of a computer&#10;&#10;Description automatically generated"/>
+            <wp:cNvGraphicFramePr>
+              <a:graphicFrameLocks xmlns:a="http://schemas.openxmlformats.org/drawingml/2006/main" noChangeAspect="1"/>
+            </wp:cNvGraphicFramePr>
+            <a:graphic xmlns:a="http://schemas.openxmlformats.org/drawingml/2006/main">
+              <a:graphicData uri="http://schemas.openxmlformats.org/drawingml/2006/picture">
+                <pic:pic xmlns:pic="http://schemas.openxmlformats.org/drawingml/2006/picture">
+                  <pic:nvPicPr>
+                    <pic:cNvPr id="1579620397" name="Picture 1" descr="A screenshot of a computer&#10;&#10;Description automatically generated"/>
+                    <pic:cNvPicPr/>
+                  </pic:nvPicPr>
+                  <pic:blipFill>
+                    <a:blip r:embed="rId32"/>
+                    <a:stretch>
+                      <a:fillRect/>
+                    </a:stretch>
+                  </pic:blipFill>
+                  <pic:spPr>
+                    <a:xfrm>
+                      <a:off x="0" y="0"/>
+                      <a:ext cx="4248150" cy="2009775"/>
+                    </a:xfrm>
+                    <a:prstGeom prst="rect">
+                      <a:avLst/>
+                    </a:prstGeom>
+                  </pic:spPr>
+                </pic:pic>
+              </a:graphicData>
+            </a:graphic>
+          </wp:inline>
+        </w:drawing>
+      </w:r>
+    </w:p>
+    <w:p>
+      <w:pPr>
+        <w:pStyle w:val="ListParagraph"/>
+        <w:rPr>
+          <w:rFonts w:ascii="Times New Roman" w:hAnsi="Times New Roman" w:cs="Times New Roman"/>
+          <w:sz w:val="26"/>
+          <w:szCs w:val="26"/>
+        </w:rPr>
+      </w:pPr>
+    </w:p>
+    <w:p>
+      <w:pPr>
+        <w:pStyle w:val="ListParagraph"/>
+        <w:rPr>
+          <w:rFonts w:ascii="Times New Roman" w:hAnsi="Times New Roman" w:cs="Times New Roman"/>
+          <w:sz w:val="26"/>
+          <w:szCs w:val="26"/>
+        </w:rPr>
+      </w:pPr>
+      <w:r>
+        <w:rPr>
+          <w:rFonts w:ascii="Times New Roman" w:hAnsi="Times New Roman" w:cs="Times New Roman"/>
+          <w:sz w:val="26"/>
+          <w:szCs w:val="26"/>
+        </w:rPr>
+        <w:t xml:space="preserve">Chuyển đổi dữ liệu từ </w:t>
+      </w:r>
+    </w:p>
+    <w:p>
+      <w:pPr>
+        <w:pStyle w:val="ListParagraph"/>
+        <w:rPr>
+          <w:rFonts w:ascii="Times New Roman" w:hAnsi="Times New Roman" w:cs="Times New Roman"/>
+          <w:sz w:val="26"/>
+          <w:szCs w:val="26"/>
+        </w:rPr>
+      </w:pPr>
+    </w:p>
+    <w:p>
+      <w:pPr>
+        <w:pStyle w:val="ListParagraph"/>
+        <w:rPr>
+          <w:rFonts w:ascii="Times New Roman" w:hAnsi="Times New Roman" w:cs="Times New Roman"/>
+          <w:sz w:val="26"/>
+          <w:szCs w:val="26"/>
+        </w:rPr>
+      </w:pPr>
+      <w:r>
+        <w:rPr>
+          <w:noProof/>
+        </w:rPr>
+        <w:drawing>
+          <wp:inline distT="0" distB="0" distL="0" distR="0" wp14:anchorId="1A41249B" wp14:editId="001E5542">
+            <wp:extent cx="4191000" cy="2457450"/>
+            <wp:effectExtent l="0" t="0" r="0" b="0"/>
+            <wp:docPr id="602260280" name="Picture 1" descr="A screenshot of a computer&#10;&#10;Description automatically generated"/>
+            <wp:cNvGraphicFramePr>
+              <a:graphicFrameLocks xmlns:a="http://schemas.openxmlformats.org/drawingml/2006/main" noChangeAspect="1"/>
+            </wp:cNvGraphicFramePr>
+            <a:graphic xmlns:a="http://schemas.openxmlformats.org/drawingml/2006/main">
+              <a:graphicData uri="http://schemas.openxmlformats.org/drawingml/2006/picture">
+                <pic:pic xmlns:pic="http://schemas.openxmlformats.org/drawingml/2006/picture">
+                  <pic:nvPicPr>
+                    <pic:cNvPr id="602260280" name="Picture 1" descr="A screenshot of a computer&#10;&#10;Description automatically generated"/>
+                    <pic:cNvPicPr/>
+                  </pic:nvPicPr>
+                  <pic:blipFill>
+                    <a:blip r:embed="rId33"/>
+                    <a:stretch>
+                      <a:fillRect/>
+                    </a:stretch>
+                  </pic:blipFill>
+                  <pic:spPr>
+                    <a:xfrm>
+                      <a:off x="0" y="0"/>
+                      <a:ext cx="4191000" cy="2457450"/>
+                    </a:xfrm>
+                    <a:prstGeom prst="rect">
+                      <a:avLst/>
+                    </a:prstGeom>
+                  </pic:spPr>
+                </pic:pic>
+              </a:graphicData>
+            </a:graphic>
+          </wp:inline>
+        </w:drawing>
+      </w:r>
+    </w:p>
+    <w:p>
+      <w:pPr>
+        <w:pStyle w:val="ListParagraph"/>
+        <w:rPr>
+          <w:rFonts w:ascii="Times New Roman" w:hAnsi="Times New Roman" w:cs="Times New Roman"/>
+          <w:sz w:val="26"/>
+          <w:szCs w:val="26"/>
+        </w:rPr>
+      </w:pPr>
+      <w:r>
+        <w:rPr>
+          <w:rFonts w:ascii="Times New Roman" w:hAnsi="Times New Roman" w:cs="Times New Roman"/>
+          <w:sz w:val="26"/>
+          <w:szCs w:val="26"/>
+        </w:rPr>
+        <w:t xml:space="preserve">Với: </w:t>
+      </w:r>
+    </w:p>
+    <w:p>
+      <w:pPr>
+        <w:pStyle w:val="ListParagraph"/>
+        <w:numPr>
+          <w:ilvl w:val="0"/>
+          <w:numId w:val="8"/>
+        </w:numPr>
+        <w:rPr>
+          <w:rFonts w:ascii="Times New Roman" w:hAnsi="Times New Roman" w:cs="Times New Roman"/>
+          <w:sz w:val="26"/>
+          <w:szCs w:val="26"/>
+        </w:rPr>
+      </w:pPr>
+      <w:r>
+        <w:rPr>
+          <w:rFonts w:ascii="Times New Roman" w:hAnsi="Times New Roman" w:cs="Times New Roman"/>
+          <w:sz w:val="26"/>
+          <w:szCs w:val="26"/>
+        </w:rPr>
+        <w:t>IN1: Địa chỉ đầu vào của cảm biến</w:t>
+      </w:r>
+    </w:p>
+    <w:p>
+      <w:pPr>
+        <w:pStyle w:val="ListParagraph"/>
+        <w:numPr>
+          <w:ilvl w:val="0"/>
+          <w:numId w:val="8"/>
+        </w:numPr>
+        <w:rPr>
+          <w:rFonts w:ascii="Times New Roman" w:hAnsi="Times New Roman" w:cs="Times New Roman"/>
+          <w:sz w:val="26"/>
+          <w:szCs w:val="26"/>
+        </w:rPr>
+      </w:pPr>
+      <w:r>
+        <w:rPr>
+          <w:rFonts w:ascii="Times New Roman" w:hAnsi="Times New Roman" w:cs="Times New Roman"/>
+          <w:sz w:val="26"/>
+          <w:szCs w:val="26"/>
+        </w:rPr>
+        <w:t>IN2: Dữ liệu số bé nhất đo được.</w:t>
+      </w:r>
+    </w:p>
+    <w:p>
+      <w:pPr>
+        <w:pStyle w:val="ListParagraph"/>
+        <w:numPr>
+          <w:ilvl w:val="0"/>
+          <w:numId w:val="8"/>
+        </w:numPr>
+        <w:rPr>
+          <w:rFonts w:ascii="Times New Roman" w:hAnsi="Times New Roman" w:cs="Times New Roman"/>
+          <w:sz w:val="26"/>
+          <w:szCs w:val="26"/>
+        </w:rPr>
+      </w:pPr>
+      <w:r>
+        <w:rPr>
+          <w:rFonts w:ascii="Times New Roman" w:hAnsi="Times New Roman" w:cs="Times New Roman"/>
+          <w:sz w:val="26"/>
+          <w:szCs w:val="26"/>
+        </w:rPr>
+        <w:t>IN</w:t>
+      </w:r>
+      <w:r>
+        <w:rPr>
+          <w:rFonts w:ascii="Times New Roman" w:hAnsi="Times New Roman" w:cs="Times New Roman"/>
+          <w:sz w:val="26"/>
+          <w:szCs w:val="26"/>
+        </w:rPr>
+        <w:t>3</w:t>
+      </w:r>
+      <w:r>
+        <w:rPr>
+          <w:rFonts w:ascii="Times New Roman" w:hAnsi="Times New Roman" w:cs="Times New Roman"/>
+          <w:sz w:val="26"/>
+          <w:szCs w:val="26"/>
+        </w:rPr>
+        <w:t xml:space="preserve">: Dữ liệu số </w:t>
+      </w:r>
+      <w:r>
+        <w:rPr>
+          <w:rFonts w:ascii="Times New Roman" w:hAnsi="Times New Roman" w:cs="Times New Roman"/>
+          <w:sz w:val="26"/>
+          <w:szCs w:val="26"/>
+        </w:rPr>
+        <w:t>lớn</w:t>
+      </w:r>
+      <w:r>
+        <w:rPr>
+          <w:rFonts w:ascii="Times New Roman" w:hAnsi="Times New Roman" w:cs="Times New Roman"/>
+          <w:sz w:val="26"/>
+          <w:szCs w:val="26"/>
+        </w:rPr>
+        <w:t xml:space="preserve"> nhất đo được.</w:t>
+      </w:r>
+    </w:p>
+    <w:p>
+      <w:pPr>
+        <w:pStyle w:val="ListParagraph"/>
+        <w:numPr>
+          <w:ilvl w:val="0"/>
+          <w:numId w:val="8"/>
+        </w:numPr>
+        <w:rPr>
+          <w:rFonts w:ascii="Times New Roman" w:hAnsi="Times New Roman" w:cs="Times New Roman"/>
+          <w:sz w:val="26"/>
+          <w:szCs w:val="26"/>
+        </w:rPr>
+      </w:pPr>
+      <w:r>
+        <w:rPr>
+          <w:rFonts w:ascii="Times New Roman" w:hAnsi="Times New Roman" w:cs="Times New Roman"/>
+          <w:sz w:val="26"/>
+          <w:szCs w:val="26"/>
+        </w:rPr>
+        <w:t>IN</w:t>
+      </w:r>
+      <w:r>
+        <w:rPr>
+          <w:rFonts w:ascii="Times New Roman" w:hAnsi="Times New Roman" w:cs="Times New Roman"/>
+          <w:sz w:val="26"/>
+          <w:szCs w:val="26"/>
+        </w:rPr>
+        <w:t>4</w:t>
+      </w:r>
+      <w:r>
+        <w:rPr>
+          <w:rFonts w:ascii="Times New Roman" w:hAnsi="Times New Roman" w:cs="Times New Roman"/>
+          <w:sz w:val="26"/>
+          <w:szCs w:val="26"/>
+        </w:rPr>
+        <w:t xml:space="preserve">: </w:t>
+      </w:r>
+      <w:r>
+        <w:rPr>
+          <w:rFonts w:ascii="Times New Roman" w:hAnsi="Times New Roman" w:cs="Times New Roman"/>
+          <w:sz w:val="26"/>
+          <w:szCs w:val="26"/>
+        </w:rPr>
+        <w:t>Khoản cách</w:t>
+      </w:r>
+      <w:r>
+        <w:rPr>
+          <w:rFonts w:ascii="Times New Roman" w:hAnsi="Times New Roman" w:cs="Times New Roman"/>
+          <w:sz w:val="26"/>
+          <w:szCs w:val="26"/>
+        </w:rPr>
+        <w:t xml:space="preserve"> lớn nhất đo được.</w:t>
+      </w:r>
+    </w:p>
+    <w:p>
+      <w:pPr>
+        <w:pStyle w:val="ListParagraph"/>
+        <w:numPr>
+          <w:ilvl w:val="0"/>
+          <w:numId w:val="8"/>
+        </w:numPr>
+        <w:rPr>
+          <w:rFonts w:ascii="Times New Roman" w:hAnsi="Times New Roman" w:cs="Times New Roman"/>
+          <w:sz w:val="26"/>
+          <w:szCs w:val="26"/>
+        </w:rPr>
+      </w:pPr>
+      <w:r>
+        <w:rPr>
+          <w:rFonts w:ascii="Times New Roman" w:hAnsi="Times New Roman" w:cs="Times New Roman"/>
+          <w:sz w:val="26"/>
+          <w:szCs w:val="26"/>
+        </w:rPr>
+        <w:t>IN</w:t>
+      </w:r>
+      <w:r>
+        <w:rPr>
+          <w:rFonts w:ascii="Times New Roman" w:hAnsi="Times New Roman" w:cs="Times New Roman"/>
+          <w:sz w:val="26"/>
+          <w:szCs w:val="26"/>
+        </w:rPr>
+        <w:t>5</w:t>
+      </w:r>
+      <w:r>
+        <w:rPr>
+          <w:rFonts w:ascii="Times New Roman" w:hAnsi="Times New Roman" w:cs="Times New Roman"/>
+          <w:sz w:val="26"/>
+          <w:szCs w:val="26"/>
+        </w:rPr>
+        <w:t xml:space="preserve">: </w:t>
+      </w:r>
+      <w:r>
+        <w:rPr>
+          <w:rFonts w:ascii="Times New Roman" w:hAnsi="Times New Roman" w:cs="Times New Roman"/>
+          <w:sz w:val="26"/>
+          <w:szCs w:val="26"/>
+        </w:rPr>
+        <w:t>Khoản cách bé</w:t>
+      </w:r>
+      <w:r>
+        <w:rPr>
+          <w:rFonts w:ascii="Times New Roman" w:hAnsi="Times New Roman" w:cs="Times New Roman"/>
+          <w:sz w:val="26"/>
+          <w:szCs w:val="26"/>
+        </w:rPr>
+        <w:t xml:space="preserve"> nhất đo được.</w:t>
+      </w:r>
+    </w:p>
+    <w:p>
+      <w:pPr>
+        <w:pStyle w:val="ListParagraph"/>
+        <w:numPr>
+          <w:ilvl w:val="0"/>
+          <w:numId w:val="8"/>
+        </w:numPr>
+        <w:rPr>
+          <w:rFonts w:ascii="Times New Roman" w:hAnsi="Times New Roman" w:cs="Times New Roman"/>
+          <w:sz w:val="26"/>
+          <w:szCs w:val="26"/>
+        </w:rPr>
+      </w:pPr>
+      <w:r>
+        <w:rPr>
+          <w:rFonts w:ascii="Times New Roman" w:hAnsi="Times New Roman" w:cs="Times New Roman"/>
+          <w:sz w:val="26"/>
+          <w:szCs w:val="26"/>
+        </w:rPr>
+        <w:t>IN</w:t>
+      </w:r>
+      <w:r>
+        <w:rPr>
+          <w:rFonts w:ascii="Times New Roman" w:hAnsi="Times New Roman" w:cs="Times New Roman"/>
+          <w:sz w:val="26"/>
+          <w:szCs w:val="26"/>
+        </w:rPr>
+        <w:t>6: sai số Offset của cảm biến.</w:t>
+      </w:r>
+    </w:p>
+    <w:p>
+      <w:pPr>
+        <w:pStyle w:val="ListParagraph"/>
+        <w:ind w:left="1440"/>
+        <w:rPr>
+          <w:rFonts w:ascii="Times New Roman" w:hAnsi="Times New Roman" w:cs="Times New Roman"/>
+          <w:sz w:val="26"/>
+          <w:szCs w:val="26"/>
+        </w:rPr>
+      </w:pPr>
+    </w:p>
+    <w:p>
+      <w:pPr>
+        <w:pStyle w:val="ListParagraph"/>
+        <w:ind w:left="1440"/>
+        <w:rPr>
+          <w:rFonts w:ascii="Times New Roman" w:hAnsi="Times New Roman" w:cs="Times New Roman"/>
+          <w:sz w:val="26"/>
+          <w:szCs w:val="26"/>
+        </w:rPr>
+      </w:pPr>
+      <w:r>
+        <w:rPr>
+          <w:rFonts w:ascii="Times New Roman" w:hAnsi="Times New Roman" w:cs="Times New Roman"/>
+          <w:sz w:val="26"/>
+          <w:szCs w:val="26"/>
+        </w:rPr>
+        <w:t>Công thức để quy đổi từ dữ liệu sang khoản cách.</w:t>
+      </w:r>
+    </w:p>
+    <w:p>
+      <w:pPr>
+        <w:pStyle w:val="ListParagraph"/>
+        <w:ind w:left="1440"/>
+        <w:rPr>
+          <w:rFonts w:ascii="Times New Roman" w:hAnsi="Times New Roman" w:cs="Times New Roman"/>
+          <w:sz w:val="26"/>
+          <w:szCs w:val="26"/>
+        </w:rPr>
+      </w:pPr>
+      <w:r>
+        <w:rPr>
+          <w:rFonts w:ascii="Times New Roman" w:hAnsi="Times New Roman" w:cs="Times New Roman"/>
+          <w:sz w:val="26"/>
+          <w:szCs w:val="26"/>
+        </w:rPr>
+        <w:t xml:space="preserve">D = </w:t>
+      </w:r>
+      <m:oMath>
+        <m:f>
+          <m:fPr>
+            <m:ctrlPr>
+              <w:rPr>
+                <w:rFonts w:ascii="Cambria Math" w:hAnsi="Cambria Math" w:cs="Times New Roman"/>
+                <w:i/>
+                <w:sz w:val="28"/>
+                <w:szCs w:val="28"/>
+              </w:rPr>
+            </m:ctrlPr>
+          </m:fPr>
+          <m:num>
+            <m:r>
+              <w:rPr>
+                <w:rFonts w:ascii="Cambria Math" w:hAnsi="Cambria Math" w:cs="Times New Roman"/>
+                <w:sz w:val="28"/>
+                <w:szCs w:val="28"/>
+              </w:rPr>
+              <m:t>( IN4 - IN5 )</m:t>
+            </m:r>
+          </m:num>
+          <m:den>
+            <m:r>
+              <w:rPr>
+                <w:rFonts w:ascii="Cambria Math" w:hAnsi="Cambria Math" w:cs="Times New Roman"/>
+                <w:sz w:val="28"/>
+                <w:szCs w:val="28"/>
+              </w:rPr>
+              <m:t>( IN3 - IN2 )</m:t>
+            </m:r>
+          </m:den>
+        </m:f>
+        <m:r>
+          <w:rPr>
+            <w:rFonts w:ascii="Cambria Math" w:hAnsi="Cambria Math" w:cs="Times New Roman"/>
+            <w:sz w:val="28"/>
+            <w:szCs w:val="28"/>
+          </w:rPr>
+          <m:t>*</m:t>
+        </m:r>
+        <m:d>
+          <m:dPr>
+            <m:ctrlPr>
+              <w:rPr>
+                <w:rFonts w:ascii="Cambria Math" w:hAnsi="Cambria Math" w:cs="Times New Roman"/>
+                <w:i/>
+                <w:sz w:val="28"/>
+                <w:szCs w:val="28"/>
+              </w:rPr>
+            </m:ctrlPr>
+          </m:dPr>
+          <m:e>
+            <m:r>
+              <w:rPr>
+                <w:rFonts w:ascii="Cambria Math" w:hAnsi="Cambria Math" w:cs="Times New Roman"/>
+                <w:sz w:val="28"/>
+                <w:szCs w:val="28"/>
+              </w:rPr>
+              <m:t xml:space="preserve"> IN1-IN2 </m:t>
+            </m:r>
+          </m:e>
+        </m:d>
+        <m:r>
+          <w:rPr>
+            <w:rFonts w:ascii="Cambria Math" w:hAnsi="Cambria Math" w:cs="Times New Roman"/>
+            <w:sz w:val="28"/>
+            <w:szCs w:val="28"/>
+          </w:rPr>
+          <m:t>+IN5-IN6</m:t>
+        </m:r>
+      </m:oMath>
+    </w:p>
+    <w:p>
+      <w:pPr>
+        <w:pStyle w:val="ListParagraph"/>
+        <w:rPr>
+          <w:rFonts w:ascii="Times New Roman" w:hAnsi="Times New Roman" w:cs="Times New Roman"/>
+          <w:sz w:val="26"/>
+          <w:szCs w:val="26"/>
+        </w:rPr>
+      </w:pPr>
     </w:p>
     <w:sectPr>
       <w:pgSz w:w="12240" w:h="15840"/>

</xml_diff>